<commit_message>
Se complementa el informe final del curos de Arquitectura
</commit_message>
<xml_diff>
--- a/Arquitectura e Infraestructura para Big Data y Data Science/Trabajo final/Ejemplo Propuesta Arquitectura Editado.docx
+++ b/Arquitectura e Infraestructura para Big Data y Data Science/Trabajo final/Ejemplo Propuesta Arquitectura Editado.docx
@@ -15,12 +15,12 @@
           <wp:inline distB="0" distT="0" distL="0" distR="0">
             <wp:extent cx="1838325" cy="2486025"/>
             <wp:effectExtent b="0" l="0" r="0" t="0"/>
-            <wp:docPr id="2" name="image5.png"/>
+            <wp:docPr id="2" name="image1.png"/>
             <a:graphic>
               <a:graphicData uri="http://schemas.openxmlformats.org/drawingml/2006/picture">
                 <pic:pic>
                   <pic:nvPicPr>
-                    <pic:cNvPr id="0" name="image5.png"/>
+                    <pic:cNvPr id="0" name="image1.png"/>
                     <pic:cNvPicPr preferRelativeResize="0"/>
                   </pic:nvPicPr>
                   <pic:blipFill>
@@ -1402,25 +1402,25 @@
         </w:rPr>
         <w:t xml:space="preserve">Arquitectura en la Nube Azure</w:t>
       </w:r>
-    </w:p>
-    <w:p>
-      <w:pPr>
-        <w:spacing w:after="0" w:before="0" w:line="240" w:lineRule="auto"/>
-        <w:jc w:val="left"/>
-        <w:rPr/>
-      </w:pPr>
-      <w:r>
-        <w:rPr/>
+      <w:r>
         <w:drawing>
-          <wp:inline distB="114300" distT="114300" distL="114300" distR="114300">
-            <wp:extent cx="5943600" cy="3302000"/>
+          <wp:anchor allowOverlap="1" behindDoc="0" distB="114300" distT="114300" distL="114300" distR="114300" hidden="0" layoutInCell="1" locked="0" relativeHeight="0" simplePos="0">
+            <wp:simplePos x="0" y="0"/>
+            <wp:positionH relativeFrom="column">
+              <wp:posOffset>-352424</wp:posOffset>
+            </wp:positionH>
+            <wp:positionV relativeFrom="paragraph">
+              <wp:posOffset>361950</wp:posOffset>
+            </wp:positionV>
+            <wp:extent cx="6853238" cy="3554584"/>
             <wp:effectExtent b="0" l="0" r="0" t="0"/>
-            <wp:docPr id="1" name="image4.jpg"/>
+            <wp:wrapSquare wrapText="bothSides" distB="114300" distT="114300" distL="114300" distR="114300"/>
+            <wp:docPr id="1" name="image2.jpg"/>
             <a:graphic>
               <a:graphicData uri="http://schemas.openxmlformats.org/drawingml/2006/picture">
                 <pic:pic>
                   <pic:nvPicPr>
-                    <pic:cNvPr id="0" name="image4.jpg"/>
+                    <pic:cNvPr id="0" name="image2.jpg"/>
                     <pic:cNvPicPr preferRelativeResize="0"/>
                   </pic:nvPicPr>
                   <pic:blipFill>
@@ -1433,7 +1433,7 @@
                   <pic:spPr>
                     <a:xfrm>
                       <a:off x="0" y="0"/>
-                      <a:ext cx="5943600" cy="3302000"/>
+                      <a:ext cx="6853238" cy="3554584"/>
                     </a:xfrm>
                     <a:prstGeom prst="rect"/>
                     <a:ln/>
@@ -1441,9 +1441,16 @@
                 </pic:pic>
               </a:graphicData>
             </a:graphic>
-          </wp:inline>
+          </wp:anchor>
         </w:drawing>
       </w:r>
+    </w:p>
+    <w:p>
+      <w:pPr>
+        <w:spacing w:after="0" w:before="0" w:line="240" w:lineRule="auto"/>
+        <w:jc w:val="left"/>
+        <w:rPr/>
+      </w:pPr>
       <w:r>
         <w:rPr>
           <w:rtl w:val="0"/>
@@ -1499,7 +1506,7 @@
         <w:rPr>
           <w:rtl w:val="0"/>
         </w:rPr>
-        <w:t xml:space="preserve">erá el orquestador del flujo de los datos, haciendo los movimientos y procesamiento necesarios para que la información esté donde se requiere y de la manera óptima. Algunas de las tareas de la pieza son:</w:t>
+        <w:t xml:space="preserve">erá el orquestador del flujo de los datos batch, haciendo los movimientos y procesamiento necesarios para que la información esté donde se requiere y de la manera óptima. Algunas de las tareas de la pieza son:</w:t>
       </w:r>
     </w:p>
     <w:p>
@@ -1916,7 +1923,7 @@
           <w:highlight w:val="yellow"/>
           <w:rtl w:val="0"/>
         </w:rPr>
-        <w:t xml:space="preserve">: Alimentado con los datos provenientes de Azure Data Lake, permitirá el trabajo de los científicos de datos para que éstos puedan categorizar a todos los clientes del sistema con el fin de poder personalizar las campañas de marketing que se tiene como objetivo final. El modelo está pensado para ser integrado a aplicaciones web presentes y futuras mediante un sistema de APIs con arquitectura RESTful.</w:t>
+        <w:t xml:space="preserve">: Alimentado con los datos provenientes de Azure Data Lake, permitirá el trabajo de los científicos de datos para que éstos puedan categorizar a todos los clientes del sistema con el fin de poder personalizar las campañas de marketing que se tiene como objetivo final. El modelo está pensado para ser integrado a aplicaciones web que generen recomendaciones y otras que se puedan generar en el futuro mediante un sistema de APIs con arquitectura RESTful.</w:t>
       </w:r>
     </w:p>
     <w:p>
@@ -1971,6 +1978,125 @@
         </w:rPr>
         <w:t xml:space="preserve">: Esta herramienta permite la visualización de la información, siendo una opción ideal para el autoservicio de reportes y la exploración de patrones.</w:t>
       </w:r>
+    </w:p>
+    <w:p>
+      <w:pPr>
+        <w:numPr>
+          <w:ilvl w:val="0"/>
+          <w:numId w:val="6"/>
+        </w:numPr>
+        <w:spacing w:line="240" w:lineRule="auto"/>
+        <w:ind w:left="720" w:hanging="360"/>
+        <w:rPr>
+          <w:highlight w:val="yellow"/>
+        </w:rPr>
+      </w:pPr>
+      <w:r>
+        <w:rPr>
+          <w:b w:val="1"/>
+          <w:i w:val="1"/>
+          <w:highlight w:val="yellow"/>
+          <w:rtl w:val="0"/>
+        </w:rPr>
+        <w:t xml:space="preserve">Azure Event Hub</w:t>
+      </w:r>
+      <w:r>
+        <w:rPr>
+          <w:highlight w:val="yellow"/>
+          <w:rtl w:val="0"/>
+        </w:rPr>
+        <w:t xml:space="preserve">: En la capa en streaming, es el orquestador de los datos provenientes de los clics que sean realizados en nuestras páginas web. Las funciones que tendría son:</w:t>
+      </w:r>
+    </w:p>
+    <w:p>
+      <w:pPr>
+        <w:numPr>
+          <w:ilvl w:val="1"/>
+          <w:numId w:val="6"/>
+        </w:numPr>
+        <w:spacing w:line="240" w:lineRule="auto"/>
+        <w:ind w:left="1440" w:hanging="360"/>
+        <w:rPr>
+          <w:highlight w:val="yellow"/>
+        </w:rPr>
+      </w:pPr>
+      <w:r>
+        <w:rPr>
+          <w:highlight w:val="yellow"/>
+          <w:rtl w:val="0"/>
+        </w:rPr>
+        <w:t xml:space="preserve">Depurar y organizar los datos para que puedan ser analizados por Azure Streaming Analytics.</w:t>
+      </w:r>
+    </w:p>
+    <w:p>
+      <w:pPr>
+        <w:numPr>
+          <w:ilvl w:val="1"/>
+          <w:numId w:val="6"/>
+        </w:numPr>
+        <w:spacing w:line="240" w:lineRule="auto"/>
+        <w:ind w:left="1440" w:hanging="360"/>
+        <w:rPr>
+          <w:highlight w:val="yellow"/>
+          <w:u w:val="none"/>
+        </w:rPr>
+      </w:pPr>
+      <w:r>
+        <w:rPr>
+          <w:highlight w:val="yellow"/>
+          <w:rtl w:val="0"/>
+        </w:rPr>
+        <w:t xml:space="preserve">Compartir la información de clics con el repositorio principal para que puedan alimentar el entrenamiento de modelos de machine learning.</w:t>
+      </w:r>
+    </w:p>
+    <w:p>
+      <w:pPr>
+        <w:numPr>
+          <w:ilvl w:val="1"/>
+          <w:numId w:val="6"/>
+        </w:numPr>
+        <w:spacing w:line="240" w:lineRule="auto"/>
+        <w:ind w:left="1440" w:hanging="360"/>
+        <w:rPr>
+          <w:highlight w:val="yellow"/>
+        </w:rPr>
+      </w:pPr>
+      <w:r>
+        <w:rPr>
+          <w:highlight w:val="yellow"/>
+          <w:rtl w:val="0"/>
+        </w:rPr>
+        <w:t xml:space="preserve">Recibir la información de las categorizaciones obtenidas desde los modelos de machine learning para permitir la categorización de la información de los clics.</w:t>
+      </w:r>
+    </w:p>
+    <w:p>
+      <w:pPr>
+        <w:numPr>
+          <w:ilvl w:val="0"/>
+          <w:numId w:val="6"/>
+        </w:numPr>
+        <w:spacing w:line="240" w:lineRule="auto"/>
+        <w:ind w:left="720" w:hanging="360"/>
+        <w:rPr>
+          <w:highlight w:val="yellow"/>
+        </w:rPr>
+      </w:pPr>
+      <w:r>
+        <w:rPr>
+          <w:b w:val="1"/>
+          <w:i w:val="1"/>
+          <w:highlight w:val="yellow"/>
+          <w:rtl w:val="0"/>
+        </w:rPr>
+        <w:t xml:space="preserve">Azure Streaming Analytics</w:t>
+      </w:r>
+      <w:r>
+        <w:rPr>
+          <w:highlight w:val="yellow"/>
+          <w:rtl w:val="0"/>
+        </w:rPr>
+        <w:t xml:space="preserve">: Esta herramienta permitirá procesar la información proveniente en tiempo real desde los clics y, utilizando la información anteriormente generada con los modelos de machine learning, generar las recomendaciones de compra en tiempo real mientras el usuario está en nuestras páginas web. </w:t>
+      </w:r>
       <w:r>
         <w:rPr>
           <w:rtl w:val="0"/>
@@ -2065,12 +2191,12 @@
           <wp:inline distB="0" distT="0" distL="0" distR="0">
             <wp:extent cx="5772150" cy="3390900"/>
             <wp:effectExtent b="0" l="0" r="0" t="0"/>
-            <wp:docPr id="3" name="image2.png"/>
+            <wp:docPr id="3" name="image4.png"/>
             <a:graphic>
               <a:graphicData uri="http://schemas.openxmlformats.org/drawingml/2006/picture">
                 <pic:pic>
                   <pic:nvPicPr>
-                    <pic:cNvPr id="0" name="image2.png"/>
+                    <pic:cNvPr id="0" name="image4.png"/>
                     <pic:cNvPicPr preferRelativeResize="0"/>
                   </pic:nvPicPr>
                   <pic:blipFill>
@@ -2255,12 +2381,12 @@
           <wp:inline distB="0" distT="0" distL="0" distR="0">
             <wp:extent cx="6027725" cy="2131263"/>
             <wp:effectExtent b="0" l="0" r="0" t="0"/>
-            <wp:docPr id="4" name="image3.png"/>
+            <wp:docPr id="4" name="image5.png"/>
             <a:graphic>
               <a:graphicData uri="http://schemas.openxmlformats.org/drawingml/2006/picture">
                 <pic:pic>
                   <pic:nvPicPr>
-                    <pic:cNvPr id="0" name="image3.png"/>
+                    <pic:cNvPr id="0" name="image5.png"/>
                     <pic:cNvPicPr preferRelativeResize="0"/>
                   </pic:nvPicPr>
                   <pic:blipFill>
@@ -4871,12 +4997,12 @@
           <wp:inline distB="0" distT="0" distL="0" distR="0">
             <wp:extent cx="8708364" cy="1488936"/>
             <wp:effectExtent b="0" l="0" r="0" t="0"/>
-            <wp:docPr id="5" name="image1.png"/>
+            <wp:docPr id="5" name="image3.png"/>
             <a:graphic>
               <a:graphicData uri="http://schemas.openxmlformats.org/drawingml/2006/picture">
                 <pic:pic>
                   <pic:nvPicPr>
-                    <pic:cNvPr id="0" name="image1.png"/>
+                    <pic:cNvPr id="0" name="image3.png"/>
                     <pic:cNvPicPr preferRelativeResize="0"/>
                   </pic:nvPicPr>
                   <pic:blipFill>

</xml_diff>